<commit_message>
try to remove domain index
</commit_message>
<xml_diff>
--- a/report.docx
+++ b/report.docx
@@ -247,25 +247,7 @@
           <w:sz w:val="24"/>
           <w:szCs w:val="24"/>
         </w:rPr>
-        <w:t xml:space="preserve">dgraph alpha --lru_mb </w:t>
-      </w:r>
-      <w:r>
-        <w:rPr>
-          <w:b w:val="false"/>
-          <w:bCs w:val="false"/>
-          <w:sz w:val="24"/>
-          <w:szCs w:val="24"/>
-        </w:rPr>
-        <w:t>16000</w:t>
-      </w:r>
-      <w:r>
-        <w:rPr>
-          <w:b w:val="false"/>
-          <w:bCs w:val="false"/>
-          <w:sz w:val="24"/>
-          <w:szCs w:val="24"/>
-        </w:rPr>
-        <w:t xml:space="preserve"> --zero localhost:5080</w:t>
+        <w:t>dgraph alpha --lru_mb 16000 --zero localhost:5080</w:t>
       </w:r>
     </w:p>
     <w:p>
@@ -353,13 +335,7 @@
     <w:p>
       <w:pPr>
         <w:pStyle w:val="Normal"/>
-        <w:rPr>
-          <w:b w:val="false"/>
-          <w:b w:val="false"/>
-          <w:bCs w:val="false"/>
-          <w:sz w:val="24"/>
-          <w:szCs w:val="24"/>
-        </w:rPr>
+        <w:rPr/>
       </w:pPr>
       <w:r>
         <w:rPr>
@@ -442,143 +418,89 @@
           <w:sz w:val="24"/>
           <w:szCs w:val="24"/>
         </w:rPr>
-        <w:t>go run dgraph_</w:t>
-      </w:r>
-      <w:r>
-        <w:rPr>
-          <w:b w:val="false"/>
-          <w:bCs w:val="false"/>
-          <w:sz w:val="24"/>
-          <w:szCs w:val="24"/>
-        </w:rPr>
-        <w:t>v2</w:t>
-      </w:r>
-      <w:r>
-        <w:rPr>
-          <w:b w:val="false"/>
-          <w:bCs w:val="false"/>
-          <w:sz w:val="24"/>
-          <w:szCs w:val="24"/>
-        </w:rPr>
-        <w:t>.go</w:t>
-      </w:r>
-    </w:p>
-    <w:p>
-      <w:pPr>
-        <w:pStyle w:val="Normal"/>
-        <w:rPr>
-          <w:b w:val="false"/>
-          <w:b w:val="false"/>
-          <w:bCs w:val="false"/>
-          <w:sz w:val="24"/>
-          <w:szCs w:val="24"/>
-        </w:rPr>
-      </w:pPr>
-      <w:r>
-        <w:rPr>
-          <w:b w:val="false"/>
-          <w:bCs w:val="false"/>
-          <w:sz w:val="24"/>
-          <w:szCs w:val="24"/>
-        </w:rPr>
-      </w:r>
-    </w:p>
-    <w:p>
-      <w:pPr>
-        <w:pStyle w:val="Normal"/>
-        <w:rPr>
-          <w:b/>
-          <w:b/>
-          <w:bCs/>
-          <w:sz w:val="24"/>
-          <w:szCs w:val="24"/>
-        </w:rPr>
-      </w:pPr>
-      <w:r>
-        <w:rPr>
-          <w:b/>
-          <w:bCs/>
-          <w:sz w:val="24"/>
-          <w:szCs w:val="24"/>
-        </w:rPr>
-        <w:t>2</w:t>
-      </w:r>
-      <w:r>
-        <w:rPr>
-          <w:b/>
-          <w:bCs/>
-          <w:sz w:val="24"/>
-          <w:szCs w:val="24"/>
-        </w:rPr>
-        <w:t xml:space="preserve">. </w:t>
-      </w:r>
-      <w:r>
-        <w:rPr>
-          <w:b/>
-          <w:bCs/>
-          <w:sz w:val="24"/>
-          <w:szCs w:val="24"/>
-        </w:rPr>
-        <w:t>Script and configuration</w:t>
-      </w:r>
-    </w:p>
-    <w:p>
-      <w:pPr>
-        <w:pStyle w:val="Normal"/>
-        <w:rPr>
-          <w:b/>
-          <w:b/>
-          <w:bCs/>
-          <w:sz w:val="24"/>
-          <w:szCs w:val="24"/>
-        </w:rPr>
-      </w:pPr>
-      <w:r>
-        <w:rPr>
-          <w:b/>
-          <w:bCs/>
-          <w:sz w:val="24"/>
-          <w:szCs w:val="24"/>
-        </w:rPr>
-      </w:r>
-    </w:p>
-    <w:p>
-      <w:pPr>
-        <w:pStyle w:val="Normal"/>
-        <w:rPr>
-          <w:b w:val="false"/>
-          <w:b w:val="false"/>
-          <w:bCs w:val="false"/>
-          <w:sz w:val="24"/>
-          <w:szCs w:val="24"/>
-        </w:rPr>
-      </w:pPr>
-      <w:r>
-        <w:rPr>
-          <w:b w:val="false"/>
-          <w:bCs w:val="false"/>
-          <w:sz w:val="24"/>
-          <w:szCs w:val="24"/>
-        </w:rPr>
-        <w:t xml:space="preserve">The script </w:t>
-      </w:r>
-      <w:r>
-        <w:rPr>
-          <w:b w:val="false"/>
-          <w:bCs w:val="false"/>
-          <w:sz w:val="24"/>
-          <w:szCs w:val="24"/>
-        </w:rPr>
-        <w:t xml:space="preserve">simulates a crawl process and </w:t>
-      </w:r>
-      <w:r>
-        <w:rPr>
-          <w:b w:val="false"/>
-          <w:bCs w:val="false"/>
-          <w:sz w:val="24"/>
-          <w:szCs w:val="24"/>
-        </w:rPr>
-        <w:t>do the following.</w:t>
+        <w:t>go run dgraph_v2.go</w:t>
+      </w:r>
+    </w:p>
+    <w:p>
+      <w:pPr>
+        <w:pStyle w:val="Normal"/>
+        <w:rPr>
+          <w:b w:val="false"/>
+          <w:b w:val="false"/>
+          <w:bCs w:val="false"/>
+          <w:sz w:val="24"/>
+          <w:szCs w:val="24"/>
+        </w:rPr>
+      </w:pPr>
+      <w:r>
+        <w:rPr>
+          <w:b w:val="false"/>
+          <w:bCs w:val="false"/>
+          <w:sz w:val="24"/>
+          <w:szCs w:val="24"/>
+        </w:rPr>
+      </w:r>
+    </w:p>
+    <w:p>
+      <w:pPr>
+        <w:pStyle w:val="Normal"/>
+        <w:rPr>
+          <w:b/>
+          <w:b/>
+          <w:bCs/>
+          <w:sz w:val="24"/>
+          <w:szCs w:val="24"/>
+        </w:rPr>
+      </w:pPr>
+      <w:r>
+        <w:rPr>
+          <w:b/>
+          <w:bCs/>
+          <w:sz w:val="24"/>
+          <w:szCs w:val="24"/>
+        </w:rPr>
+        <w:t>2. Script and configuration</w:t>
+      </w:r>
+    </w:p>
+    <w:p>
+      <w:pPr>
+        <w:pStyle w:val="Normal"/>
+        <w:rPr>
+          <w:b/>
+          <w:b/>
+          <w:bCs/>
+          <w:sz w:val="24"/>
+          <w:szCs w:val="24"/>
+        </w:rPr>
+      </w:pPr>
+      <w:r>
+        <w:rPr>
+          <w:b/>
+          <w:bCs/>
+          <w:sz w:val="24"/>
+          <w:szCs w:val="24"/>
+        </w:rPr>
+      </w:r>
+    </w:p>
+    <w:p>
+      <w:pPr>
+        <w:pStyle w:val="Normal"/>
+        <w:rPr>
+          <w:b w:val="false"/>
+          <w:b w:val="false"/>
+          <w:bCs w:val="false"/>
+          <w:sz w:val="24"/>
+          <w:szCs w:val="24"/>
+        </w:rPr>
+      </w:pPr>
+      <w:r>
+        <w:rPr>
+          <w:b w:val="false"/>
+          <w:bCs w:val="false"/>
+          <w:sz w:val="24"/>
+          <w:szCs w:val="24"/>
+        </w:rPr>
+        <w:t>The script simulates a crawl process and do the following.</w:t>
       </w:r>
     </w:p>
     <w:p>
@@ -662,289 +584,154 @@
           <w:sz w:val="24"/>
           <w:szCs w:val="24"/>
         </w:rPr>
-        <w:t xml:space="preserve">4) In loop </w:t>
-      </w:r>
-      <w:r>
-        <w:rPr>
-          <w:b w:val="false"/>
-          <w:bCs w:val="false"/>
-          <w:sz w:val="24"/>
-          <w:szCs w:val="24"/>
-        </w:rPr>
-        <w:t>from 0 to “batchCount”</w:t>
-      </w:r>
-      <w:r>
-        <w:rPr>
-          <w:b w:val="false"/>
-          <w:bCs w:val="false"/>
-          <w:sz w:val="24"/>
-          <w:szCs w:val="24"/>
-        </w:rPr>
-        <w:t>:</w:t>
-      </w:r>
-    </w:p>
-    <w:p>
-      <w:pPr>
-        <w:pStyle w:val="Normal"/>
-        <w:rPr>
-          <w:b w:val="false"/>
-          <w:b w:val="false"/>
-          <w:bCs w:val="false"/>
-          <w:sz w:val="24"/>
-          <w:szCs w:val="24"/>
-        </w:rPr>
-      </w:pPr>
-      <w:r>
-        <w:rPr>
-          <w:b w:val="false"/>
-          <w:bCs w:val="false"/>
-          <w:sz w:val="24"/>
-          <w:szCs w:val="24"/>
-        </w:rPr>
-        <w:t xml:space="preserve">- </w:t>
-      </w:r>
-      <w:r>
-        <w:rPr>
-          <w:b w:val="false"/>
-          <w:bCs w:val="false"/>
-          <w:sz w:val="24"/>
-          <w:szCs w:val="24"/>
-        </w:rPr>
-        <w:t>batch size depends on batchSize</w:t>
-      </w:r>
-    </w:p>
-    <w:p>
-      <w:pPr>
-        <w:pStyle w:val="Normal"/>
-        <w:rPr>
-          <w:b w:val="false"/>
-          <w:b w:val="false"/>
-          <w:bCs w:val="false"/>
-          <w:sz w:val="24"/>
-          <w:szCs w:val="24"/>
-        </w:rPr>
-      </w:pPr>
-      <w:r>
-        <w:rPr>
-          <w:b w:val="false"/>
-          <w:bCs w:val="false"/>
-          <w:sz w:val="24"/>
-          <w:szCs w:val="24"/>
-        </w:rPr>
-        <w:t xml:space="preserve">- </w:t>
-      </w:r>
-      <w:r>
-        <w:rPr>
-          <w:b w:val="false"/>
-          <w:bCs w:val="false"/>
-          <w:sz w:val="24"/>
-          <w:szCs w:val="24"/>
-        </w:rPr>
-        <w:t xml:space="preserve">generates randomly domainFrom, uriFrom, domainTo, uriTo, anchorText, rel </w:t>
-      </w:r>
-    </w:p>
-    <w:p>
-      <w:pPr>
-        <w:pStyle w:val="Normal"/>
-        <w:rPr>
-          <w:b w:val="false"/>
-          <w:b w:val="false"/>
-          <w:bCs w:val="false"/>
-          <w:sz w:val="24"/>
-          <w:szCs w:val="24"/>
-        </w:rPr>
-      </w:pPr>
-      <w:r>
-        <w:rPr>
-          <w:b w:val="false"/>
-          <w:bCs w:val="false"/>
-          <w:sz w:val="24"/>
-          <w:szCs w:val="24"/>
-        </w:rPr>
-        <w:t xml:space="preserve">- </w:t>
-      </w:r>
-      <w:r>
-        <w:rPr>
-          <w:b w:val="false"/>
-          <w:bCs w:val="false"/>
-          <w:sz w:val="24"/>
-          <w:szCs w:val="24"/>
-        </w:rPr>
-        <w:t>f</w:t>
-      </w:r>
-      <w:r>
-        <w:rPr>
-          <w:b w:val="false"/>
-          <w:bCs w:val="false"/>
-          <w:sz w:val="24"/>
-          <w:szCs w:val="24"/>
-        </w:rPr>
-        <w:t>ormat the transaction and send it to the database</w:t>
-      </w:r>
-    </w:p>
-    <w:p>
-      <w:pPr>
-        <w:pStyle w:val="Normal"/>
-        <w:rPr>
-          <w:b w:val="false"/>
-          <w:b w:val="false"/>
-          <w:bCs w:val="false"/>
-          <w:sz w:val="24"/>
-          <w:szCs w:val="24"/>
-        </w:rPr>
-      </w:pPr>
-      <w:r>
-        <w:rPr>
-          <w:b w:val="false"/>
-          <w:bCs w:val="false"/>
-          <w:sz w:val="24"/>
-          <w:szCs w:val="24"/>
-        </w:rPr>
-        <w:t xml:space="preserve">- if </w:t>
-      </w:r>
-      <w:r>
-        <w:rPr>
-          <w:b w:val="false"/>
-          <w:bCs w:val="false"/>
-          <w:sz w:val="24"/>
-          <w:szCs w:val="24"/>
-        </w:rPr>
-        <w:t>uriFrom</w:t>
-      </w:r>
-      <w:r>
-        <w:rPr>
-          <w:b w:val="false"/>
-          <w:bCs w:val="false"/>
-          <w:sz w:val="24"/>
-          <w:szCs w:val="24"/>
-        </w:rPr>
-        <w:t xml:space="preserve"> is not exist – create it</w:t>
-      </w:r>
-    </w:p>
-    <w:p>
-      <w:pPr>
-        <w:pStyle w:val="Normal"/>
-        <w:rPr>
-          <w:b w:val="false"/>
-          <w:b w:val="false"/>
-          <w:bCs w:val="false"/>
-          <w:sz w:val="24"/>
-          <w:szCs w:val="24"/>
-        </w:rPr>
-      </w:pPr>
-      <w:r>
-        <w:rPr>
-          <w:b w:val="false"/>
-          <w:bCs w:val="false"/>
-          <w:sz w:val="24"/>
-          <w:szCs w:val="24"/>
-        </w:rPr>
-        <w:t xml:space="preserve">- if </w:t>
-      </w:r>
-      <w:r>
-        <w:rPr>
-          <w:b w:val="false"/>
-          <w:bCs w:val="false"/>
-          <w:sz w:val="24"/>
-          <w:szCs w:val="24"/>
-        </w:rPr>
-        <w:t>uriTo</w:t>
-      </w:r>
-      <w:r>
-        <w:rPr>
-          <w:b w:val="false"/>
-          <w:bCs w:val="false"/>
-          <w:sz w:val="24"/>
-          <w:szCs w:val="24"/>
-        </w:rPr>
-        <w:t xml:space="preserve"> is not exist – create it</w:t>
-      </w:r>
-    </w:p>
-    <w:p>
-      <w:pPr>
-        <w:pStyle w:val="Normal"/>
-        <w:rPr>
-          <w:b w:val="false"/>
-          <w:b w:val="false"/>
-          <w:bCs w:val="false"/>
-          <w:sz w:val="24"/>
-          <w:szCs w:val="24"/>
-        </w:rPr>
-      </w:pPr>
-      <w:r>
-        <w:rPr>
-          <w:b w:val="false"/>
-          <w:bCs w:val="false"/>
-          <w:sz w:val="24"/>
-          <w:szCs w:val="24"/>
-        </w:rPr>
-        <w:t xml:space="preserve">- create backlink between </w:t>
-      </w:r>
-      <w:r>
-        <w:rPr>
-          <w:b w:val="false"/>
-          <w:bCs w:val="false"/>
-          <w:sz w:val="24"/>
-          <w:szCs w:val="24"/>
-        </w:rPr>
-        <w:t>uriFrom</w:t>
-      </w:r>
-      <w:r>
-        <w:rPr>
-          <w:b w:val="false"/>
-          <w:bCs w:val="false"/>
-          <w:sz w:val="24"/>
-          <w:szCs w:val="24"/>
-        </w:rPr>
-        <w:t xml:space="preserve"> and  </w:t>
-      </w:r>
-      <w:r>
-        <w:rPr>
-          <w:b w:val="false"/>
-          <w:bCs w:val="false"/>
-          <w:sz w:val="24"/>
-          <w:szCs w:val="24"/>
-        </w:rPr>
-        <w:t>uriTo</w:t>
-      </w:r>
-    </w:p>
-    <w:p>
-      <w:pPr>
-        <w:pStyle w:val="Normal"/>
-        <w:rPr>
-          <w:b w:val="false"/>
-          <w:b w:val="false"/>
-          <w:bCs w:val="false"/>
-          <w:sz w:val="24"/>
-          <w:szCs w:val="24"/>
-        </w:rPr>
-      </w:pPr>
-      <w:r>
-        <w:rPr>
-          <w:b w:val="false"/>
-          <w:bCs w:val="false"/>
-          <w:sz w:val="24"/>
-          <w:szCs w:val="24"/>
-        </w:rPr>
-        <w:t xml:space="preserve">- </w:t>
-      </w:r>
-      <w:r>
-        <w:rPr>
-          <w:b w:val="false"/>
-          <w:bCs w:val="false"/>
-          <w:sz w:val="24"/>
-          <w:szCs w:val="24"/>
-        </w:rPr>
-        <w:t>o</w:t>
-      </w:r>
-      <w:r>
-        <w:rPr>
-          <w:b w:val="false"/>
-          <w:bCs w:val="false"/>
-          <w:sz w:val="24"/>
-          <w:szCs w:val="24"/>
-        </w:rPr>
-        <w:t>ptionally breaks the loop if “breakAt” is set more than zero</w:t>
+        <w:t>4) In loop from 0 to “batchCount”:</w:t>
+      </w:r>
+    </w:p>
+    <w:p>
+      <w:pPr>
+        <w:pStyle w:val="Normal"/>
+        <w:rPr>
+          <w:b w:val="false"/>
+          <w:b w:val="false"/>
+          <w:bCs w:val="false"/>
+          <w:sz w:val="24"/>
+          <w:szCs w:val="24"/>
+        </w:rPr>
+      </w:pPr>
+      <w:r>
+        <w:rPr>
+          <w:b w:val="false"/>
+          <w:bCs w:val="false"/>
+          <w:sz w:val="24"/>
+          <w:szCs w:val="24"/>
+        </w:rPr>
+        <w:t>- batch size depends on batchSize</w:t>
+      </w:r>
+    </w:p>
+    <w:p>
+      <w:pPr>
+        <w:pStyle w:val="Normal"/>
+        <w:rPr>
+          <w:b w:val="false"/>
+          <w:b w:val="false"/>
+          <w:bCs w:val="false"/>
+          <w:sz w:val="24"/>
+          <w:szCs w:val="24"/>
+        </w:rPr>
+      </w:pPr>
+      <w:r>
+        <w:rPr>
+          <w:b w:val="false"/>
+          <w:bCs w:val="false"/>
+          <w:sz w:val="24"/>
+          <w:szCs w:val="24"/>
+        </w:rPr>
+        <w:t xml:space="preserve">- generates randomly domainFrom, uriFrom, domainTo, uriTo, anchorText, rel </w:t>
+      </w:r>
+    </w:p>
+    <w:p>
+      <w:pPr>
+        <w:pStyle w:val="Normal"/>
+        <w:rPr>
+          <w:b w:val="false"/>
+          <w:b w:val="false"/>
+          <w:bCs w:val="false"/>
+          <w:sz w:val="24"/>
+          <w:szCs w:val="24"/>
+        </w:rPr>
+      </w:pPr>
+      <w:r>
+        <w:rPr>
+          <w:b w:val="false"/>
+          <w:bCs w:val="false"/>
+          <w:sz w:val="24"/>
+          <w:szCs w:val="24"/>
+        </w:rPr>
+        <w:t>- format the transaction and send it to the database</w:t>
+      </w:r>
+    </w:p>
+    <w:p>
+      <w:pPr>
+        <w:pStyle w:val="Normal"/>
+        <w:rPr>
+          <w:b w:val="false"/>
+          <w:b w:val="false"/>
+          <w:bCs w:val="false"/>
+          <w:sz w:val="24"/>
+          <w:szCs w:val="24"/>
+        </w:rPr>
+      </w:pPr>
+      <w:r>
+        <w:rPr>
+          <w:b w:val="false"/>
+          <w:bCs w:val="false"/>
+          <w:sz w:val="24"/>
+          <w:szCs w:val="24"/>
+        </w:rPr>
+        <w:t>- if uriFrom is not exist – create it</w:t>
+      </w:r>
+    </w:p>
+    <w:p>
+      <w:pPr>
+        <w:pStyle w:val="Normal"/>
+        <w:rPr>
+          <w:b w:val="false"/>
+          <w:b w:val="false"/>
+          <w:bCs w:val="false"/>
+          <w:sz w:val="24"/>
+          <w:szCs w:val="24"/>
+        </w:rPr>
+      </w:pPr>
+      <w:r>
+        <w:rPr>
+          <w:b w:val="false"/>
+          <w:bCs w:val="false"/>
+          <w:sz w:val="24"/>
+          <w:szCs w:val="24"/>
+        </w:rPr>
+        <w:t>- if uriTo is not exist – create it</w:t>
+      </w:r>
+    </w:p>
+    <w:p>
+      <w:pPr>
+        <w:pStyle w:val="Normal"/>
+        <w:rPr>
+          <w:b w:val="false"/>
+          <w:b w:val="false"/>
+          <w:bCs w:val="false"/>
+          <w:sz w:val="24"/>
+          <w:szCs w:val="24"/>
+        </w:rPr>
+      </w:pPr>
+      <w:r>
+        <w:rPr>
+          <w:b w:val="false"/>
+          <w:bCs w:val="false"/>
+          <w:sz w:val="24"/>
+          <w:szCs w:val="24"/>
+        </w:rPr>
+        <w:t>- create backlink between uriFrom and  uriTo</w:t>
+      </w:r>
+    </w:p>
+    <w:p>
+      <w:pPr>
+        <w:pStyle w:val="Normal"/>
+        <w:rPr>
+          <w:b w:val="false"/>
+          <w:b w:val="false"/>
+          <w:bCs w:val="false"/>
+          <w:sz w:val="24"/>
+          <w:szCs w:val="24"/>
+        </w:rPr>
+      </w:pPr>
+      <w:r>
+        <w:rPr>
+          <w:b w:val="false"/>
+          <w:bCs w:val="false"/>
+          <w:sz w:val="24"/>
+          <w:szCs w:val="24"/>
+        </w:rPr>
+        <w:t>- optionally breaks the loop if “breakAt” is set more than zero</w:t>
       </w:r>
       <w:r>
         <w:br w:type="page"/>
@@ -968,25 +755,7 @@
           <w:sz w:val="24"/>
           <w:szCs w:val="24"/>
         </w:rPr>
-        <w:t>3</w:t>
-      </w:r>
-      <w:r>
-        <w:rPr>
-          <w:b/>
-          <w:bCs/>
-          <w:sz w:val="24"/>
-          <w:szCs w:val="24"/>
-        </w:rPr>
-        <w:t xml:space="preserve">. </w:t>
-      </w:r>
-      <w:r>
-        <w:rPr>
-          <w:b/>
-          <w:bCs/>
-          <w:sz w:val="24"/>
-          <w:szCs w:val="24"/>
-        </w:rPr>
-        <w:t>Graph schema</w:t>
+        <w:t>3. Graph schema</w:t>
       </w:r>
     </w:p>
     <w:p>
@@ -1074,7 +843,16 @@
           <w:sz w:val="24"/>
           <w:szCs w:val="24"/>
         </w:rPr>
-        <w:t>uri: string @index(hash) .</w:t>
+        <w:t>u</w:t>
+      </w:r>
+      <w:r>
+        <w:rPr>
+          <w:b w:val="false"/>
+          <w:bCs w:val="false"/>
+          <w:sz w:val="24"/>
+          <w:szCs w:val="24"/>
+        </w:rPr>
+        <w:t>ri: string @index(hash) .</w:t>
       </w:r>
     </w:p>
     <w:p>
@@ -1203,13 +981,7 @@
     <w:p>
       <w:pPr>
         <w:pStyle w:val="Normal"/>
-        <w:rPr>
-          <w:b w:val="false"/>
-          <w:b w:val="false"/>
-          <w:bCs w:val="false"/>
-          <w:sz w:val="24"/>
-          <w:szCs w:val="24"/>
-        </w:rPr>
+        <w:rPr/>
       </w:pPr>
       <w:r>
         <w:rPr>
@@ -1227,7 +999,16 @@
           <w:sz w:val="24"/>
           <w:szCs w:val="24"/>
         </w:rPr>
-        <w:t>batch_size.ods</w:t>
+        <w:t>batch_size.</w:t>
+      </w:r>
+      <w:r>
+        <w:rPr>
+          <w:b/>
+          <w:bCs/>
+          <w:sz w:val="24"/>
+          <w:szCs w:val="24"/>
+        </w:rPr>
+        <w:t>xlsx</w:t>
       </w:r>
       <w:r>
         <w:rPr>
@@ -1391,13 +1172,7 @@
     <w:p>
       <w:pPr>
         <w:pStyle w:val="Normal"/>
-        <w:rPr>
-          <w:b w:val="false"/>
-          <w:b w:val="false"/>
-          <w:bCs w:val="false"/>
-          <w:sz w:val="24"/>
-          <w:szCs w:val="24"/>
-        </w:rPr>
+        <w:rPr/>
       </w:pPr>
       <w:r>
         <w:rPr>
@@ -1415,7 +1190,16 @@
           <w:sz w:val="24"/>
           <w:szCs w:val="24"/>
         </w:rPr>
-        <w:t>db_size_measurements.ods</w:t>
+        <w:t>db_size_measurements.</w:t>
+      </w:r>
+      <w:r>
+        <w:rPr>
+          <w:b/>
+          <w:bCs/>
+          <w:sz w:val="24"/>
+          <w:szCs w:val="24"/>
+        </w:rPr>
+        <w:t>xlsx</w:t>
       </w:r>
       <w:r>
         <w:rPr>
@@ -1430,13 +1214,7 @@
     <w:p>
       <w:pPr>
         <w:pStyle w:val="Normal"/>
-        <w:rPr>
-          <w:b w:val="false"/>
-          <w:b w:val="false"/>
-          <w:bCs w:val="false"/>
-          <w:sz w:val="24"/>
-          <w:szCs w:val="24"/>
-        </w:rPr>
+        <w:rPr/>
       </w:pPr>
       <w:r>
         <w:rPr>
@@ -1446,6 +1224,91 @@
           <w:szCs w:val="24"/>
         </w:rPr>
         <w:t>Current time to build 1B graph is minimum 144 hours (using one replica on one multi-core machine).</w:t>
+      </w:r>
+    </w:p>
+    <w:p>
+      <w:pPr>
+        <w:pStyle w:val="Normal"/>
+        <w:rPr>
+          <w:b w:val="false"/>
+          <w:b w:val="false"/>
+          <w:bCs w:val="false"/>
+          <w:sz w:val="24"/>
+          <w:szCs w:val="24"/>
+        </w:rPr>
+      </w:pPr>
+      <w:r>
+        <w:rPr/>
+      </w:r>
+    </w:p>
+    <w:p>
+      <w:pPr>
+        <w:pStyle w:val="Normal"/>
+        <w:rPr/>
+      </w:pPr>
+      <w:r>
+        <w:rPr>
+          <w:b/>
+          <w:bCs/>
+          <w:sz w:val="24"/>
+          <w:szCs w:val="24"/>
+        </w:rPr>
+        <w:t>4. Additional observations</w:t>
+      </w:r>
+    </w:p>
+    <w:p>
+      <w:pPr>
+        <w:pStyle w:val="Normal"/>
+        <w:rPr>
+          <w:b/>
+          <w:b/>
+          <w:bCs/>
+          <w:sz w:val="24"/>
+          <w:szCs w:val="24"/>
+        </w:rPr>
+      </w:pPr>
+      <w:r>
+        <w:rPr/>
+      </w:r>
+    </w:p>
+    <w:p>
+      <w:pPr>
+        <w:pStyle w:val="Normal"/>
+        <w:rPr>
+          <w:b w:val="false"/>
+          <w:b w:val="false"/>
+          <w:bCs w:val="false"/>
+        </w:rPr>
+      </w:pPr>
+      <w:bookmarkStart w:id="0" w:name="__DdeLink__73_2036845516"/>
+      <w:r>
+        <w:rPr>
+          <w:b w:val="false"/>
+          <w:bCs w:val="false"/>
+          <w:sz w:val="24"/>
+          <w:szCs w:val="24"/>
+        </w:rPr>
+        <w:t>If we remove index on domain it reduces batch insertion time by ~20%</w:t>
+      </w:r>
+      <w:bookmarkEnd w:id="0"/>
+    </w:p>
+    <w:p>
+      <w:pPr>
+        <w:pStyle w:val="Normal"/>
+        <w:rPr>
+          <w:b w:val="false"/>
+          <w:b w:val="false"/>
+          <w:bCs w:val="false"/>
+        </w:rPr>
+      </w:pPr>
+      <w:r>
+        <w:rPr>
+          <w:b w:val="false"/>
+          <w:bCs w:val="false"/>
+          <w:sz w:val="24"/>
+          <w:szCs w:val="24"/>
+        </w:rPr>
+        <w:t>If we remove backlink edge properties (anchor_text, rel) it reduces batch insertion time by ~5%</w:t>
       </w:r>
     </w:p>
     <w:sectPr>
@@ -1468,15 +1331,12 @@
       <w:rPr>
         <w:rFonts w:ascii="Liberation Serif" w:hAnsi="Liberation Serif" w:eastAsia="Noto Serif CJK SC" w:cs="Lohit Devanagari"/>
         <w:kern w:val="2"/>
-        <w:sz w:val="24"/>
         <w:szCs w:val="24"/>
         <w:lang w:val="en-US" w:eastAsia="zh-CN" w:bidi="hi-IN"/>
       </w:rPr>
     </w:rPrDefault>
     <w:pPrDefault>
-      <w:pPr>
-        <w:widowControl/>
-      </w:pPr>
+      <w:pPr/>
     </w:pPrDefault>
   </w:docDefaults>
   <w:style w:type="paragraph" w:styleId="Normal">
@@ -1484,10 +1344,9 @@
     <w:qFormat/>
     <w:pPr>
       <w:widowControl/>
-      <w:kinsoku w:val="true"/>
-      <w:overflowPunct w:val="true"/>
-      <w:autoSpaceDE w:val="true"/>
+      <w:overflowPunct w:val="false"/>
       <w:bidi w:val="0"/>
+      <w:jc w:val="left"/>
     </w:pPr>
     <w:rPr>
       <w:rFonts w:ascii="Liberation Serif" w:hAnsi="Liberation Serif" w:eastAsia="Noto Serif CJK SC" w:cs="Lohit Devanagari"/>
@@ -1504,6 +1363,16 @@
       <w:color w:val="000080"/>
       <w:u w:val="single"/>
       <w:lang w:val="zxx" w:eastAsia="zxx" w:bidi="zxx"/>
+    </w:rPr>
+  </w:style>
+  <w:style w:type="character" w:styleId="ListLabel1">
+    <w:name w:val="ListLabel 1"/>
+    <w:qFormat/>
+    <w:rPr>
+      <w:b w:val="false"/>
+      <w:bCs w:val="false"/>
+      <w:sz w:val="24"/>
+      <w:szCs w:val="24"/>
     </w:rPr>
   </w:style>
   <w:style w:type="paragraph" w:styleId="Heading">

</xml_diff>